<commit_message>
Third and fourth exercise solutions
</commit_message>
<xml_diff>
--- a/Test Cases.docx
+++ b/Test Cases.docx
@@ -1,6 +1,6 @@
 
 <file path=word/document.xml><?xml version="1.0" encoding="utf-8"?>
-<w:document xmlns:wpc="http://schemas.microsoft.com/office/word/2010/wordprocessingCanvas" xmlns:cx="http://schemas.microsoft.com/office/drawing/2014/chartex" xmlns:cx1="http://schemas.microsoft.com/office/drawing/2015/9/8/chartex" xmlns:cx2="http://schemas.microsoft.com/office/drawing/2015/10/21/chartex" xmlns:cx3="http://schemas.microsoft.com/office/drawing/2016/5/9/chartex" xmlns:cx4="http://schemas.microsoft.com/office/drawing/2016/5/10/chartex" xmlns:cx5="http://schemas.microsoft.com/office/drawing/2016/5/11/chartex" xmlns:cx6="http://schemas.microsoft.com/office/drawing/2016/5/12/chartex" xmlns:cx7="http://schemas.microsoft.com/office/drawing/2016/5/13/chartex" xmlns:cx8="http://schemas.microsoft.com/office/drawing/2016/5/14/chartex" xmlns:mc="http://schemas.openxmlformats.org/markup-compatibility/2006" xmlns:aink="http://schemas.microsoft.com/office/drawing/2016/ink" xmlns:am3d="http://schemas.microsoft.com/office/drawing/2017/model3d" xmlns:o="urn:schemas-microsoft-com:office:office" xmlns:r="http://schemas.openxmlformats.org/officeDocument/2006/relationships" xmlns:m="http://schemas.openxmlformats.org/officeDocument/2006/math" xmlns:v="urn:schemas-microsoft-com:vml" xmlns:wp14="http://schemas.microsoft.com/office/word/2010/wordprocessingDrawing" xmlns:wp="http://schemas.openxmlformats.org/drawingml/2006/wordprocessingDrawing" xmlns:w10="urn:schemas-microsoft-com:office:word" xmlns:w="http://schemas.openxmlformats.org/wordprocessingml/2006/main" xmlns:w14="http://schemas.microsoft.com/office/word/2010/wordml" xmlns:w15="http://schemas.microsoft.com/office/word/2012/wordml" xmlns:w16cex="http://schemas.microsoft.com/office/word/2018/wordml/cex" xmlns:w16cid="http://schemas.microsoft.com/office/word/2016/wordml/cid" xmlns:w16="http://schemas.microsoft.com/office/word/2018/wordml" xmlns:w16se="http://schemas.microsoft.com/office/word/2015/wordml/symex" xmlns:wpg="http://schemas.microsoft.com/office/word/2010/wordprocessingGroup" xmlns:wpi="http://schemas.microsoft.com/office/word/2010/wordprocessingInk" xmlns:wne="http://schemas.microsoft.com/office/word/2006/wordml" xmlns:wps="http://schemas.microsoft.com/office/word/2010/wordprocessingShape" mc:Ignorable="w14 w15 w16se w16cid w16 w16cex wp14">
+<w:document xmlns:wpc="http://schemas.microsoft.com/office/word/2010/wordprocessingCanvas" xmlns:cx="http://schemas.microsoft.com/office/drawing/2014/chartex" xmlns:cx1="http://schemas.microsoft.com/office/drawing/2015/9/8/chartex" xmlns:cx2="http://schemas.microsoft.com/office/drawing/2015/10/21/chartex" xmlns:cx3="http://schemas.microsoft.com/office/drawing/2016/5/9/chartex" xmlns:cx4="http://schemas.microsoft.com/office/drawing/2016/5/10/chartex" xmlns:cx5="http://schemas.microsoft.com/office/drawing/2016/5/11/chartex" xmlns:cx6="http://schemas.microsoft.com/office/drawing/2016/5/12/chartex" xmlns:cx7="http://schemas.microsoft.com/office/drawing/2016/5/13/chartex" xmlns:cx8="http://schemas.microsoft.com/office/drawing/2016/5/14/chartex" xmlns:mc="http://schemas.openxmlformats.org/markup-compatibility/2006" xmlns:aink="http://schemas.microsoft.com/office/drawing/2016/ink" xmlns:am3d="http://schemas.microsoft.com/office/drawing/2017/model3d" xmlns:o="urn:schemas-microsoft-com:office:office" xmlns:oel="http://schemas.microsoft.com/office/2019/extlst" xmlns:r="http://schemas.openxmlformats.org/officeDocument/2006/relationships" xmlns:m="http://schemas.openxmlformats.org/officeDocument/2006/math" xmlns:v="urn:schemas-microsoft-com:vml" xmlns:wp14="http://schemas.microsoft.com/office/word/2010/wordprocessingDrawing" xmlns:wp="http://schemas.openxmlformats.org/drawingml/2006/wordprocessingDrawing" xmlns:w10="urn:schemas-microsoft-com:office:word" xmlns:w="http://schemas.openxmlformats.org/wordprocessingml/2006/main" xmlns:w14="http://schemas.microsoft.com/office/word/2010/wordml" xmlns:w15="http://schemas.microsoft.com/office/word/2012/wordml" xmlns:w16cex="http://schemas.microsoft.com/office/word/2018/wordml/cex" xmlns:w16cid="http://schemas.microsoft.com/office/word/2016/wordml/cid" xmlns:w16="http://schemas.microsoft.com/office/word/2018/wordml" xmlns:w16sdtdh="http://schemas.microsoft.com/office/word/2020/wordml/sdtdatahash" xmlns:w16se="http://schemas.microsoft.com/office/word/2015/wordml/symex" xmlns:wpg="http://schemas.microsoft.com/office/word/2010/wordprocessingGroup" xmlns:wpi="http://schemas.microsoft.com/office/word/2010/wordprocessingInk" xmlns:wne="http://schemas.microsoft.com/office/word/2006/wordml" xmlns:wps="http://schemas.microsoft.com/office/word/2010/wordprocessingShape" mc:Ignorable="w14 w15 w16se w16cid w16 w16cex w16sdtdh wp14">
   <w:body>
     <w:tbl>
       <w:tblPr>
@@ -190,6 +190,13 @@
                 <w:bCs/>
               </w:rPr>
             </w:pPr>
+            <w:r>
+              <w:rPr>
+                <w:b/>
+                <w:bCs/>
+              </w:rPr>
+              <w:t>Pass</w:t>
+            </w:r>
           </w:p>
         </w:tc>
       </w:tr>
@@ -310,6 +317,13 @@
                 <w:bCs/>
               </w:rPr>
             </w:pPr>
+            <w:r>
+              <w:rPr>
+                <w:b/>
+                <w:bCs/>
+              </w:rPr>
+              <w:t>Pass</w:t>
+            </w:r>
           </w:p>
         </w:tc>
       </w:tr>
@@ -446,6 +460,13 @@
                 <w:bCs/>
               </w:rPr>
             </w:pPr>
+            <w:r>
+              <w:rPr>
+                <w:b/>
+                <w:bCs/>
+              </w:rPr>
+              <w:t>Pass</w:t>
+            </w:r>
           </w:p>
         </w:tc>
       </w:tr>
@@ -810,6 +831,14 @@
                 <w:bCs/>
               </w:rPr>
             </w:pPr>
+            <w:r>
+              <w:rPr>
+                <w:b/>
+                <w:bCs/>
+              </w:rPr>
+              <w:lastRenderedPageBreak/>
+              <w:t>Pass</w:t>
+            </w:r>
           </w:p>
         </w:tc>
       </w:tr>
@@ -971,6 +1000,13 @@
                 <w:bCs/>
               </w:rPr>
             </w:pPr>
+            <w:r>
+              <w:rPr>
+                <w:b/>
+                <w:bCs/>
+              </w:rPr>
+              <w:t>Pass</w:t>
+            </w:r>
           </w:p>
         </w:tc>
       </w:tr>
@@ -1092,6 +1128,13 @@
                 <w:bCs/>
               </w:rPr>
             </w:pPr>
+            <w:r>
+              <w:rPr>
+                <w:b/>
+                <w:bCs/>
+              </w:rPr>
+              <w:t>Pass</w:t>
+            </w:r>
           </w:p>
         </w:tc>
       </w:tr>
@@ -1188,6 +1231,13 @@
                 <w:bCs/>
               </w:rPr>
             </w:pPr>
+            <w:r>
+              <w:rPr>
+                <w:b/>
+                <w:bCs/>
+              </w:rPr>
+              <w:t>Pass</w:t>
+            </w:r>
           </w:p>
         </w:tc>
       </w:tr>
@@ -1425,6 +1475,13 @@
                 <w:bCs/>
               </w:rPr>
             </w:pPr>
+            <w:r>
+              <w:rPr>
+                <w:b/>
+                <w:bCs/>
+              </w:rPr>
+              <w:t>Pass</w:t>
+            </w:r>
           </w:p>
         </w:tc>
       </w:tr>
@@ -1566,6 +1623,13 @@
                 <w:bCs/>
               </w:rPr>
             </w:pPr>
+            <w:r>
+              <w:rPr>
+                <w:b/>
+                <w:bCs/>
+              </w:rPr>
+              <w:t>Pass</w:t>
+            </w:r>
           </w:p>
         </w:tc>
       </w:tr>
@@ -1662,6 +1726,13 @@
                 <w:bCs/>
               </w:rPr>
             </w:pPr>
+            <w:r>
+              <w:rPr>
+                <w:b/>
+                <w:bCs/>
+              </w:rPr>
+              <w:t>Pass</w:t>
+            </w:r>
           </w:p>
         </w:tc>
       </w:tr>
@@ -1765,6 +1836,14 @@
                 <w:bCs/>
               </w:rPr>
             </w:pPr>
+            <w:r>
+              <w:rPr>
+                <w:b/>
+                <w:bCs/>
+              </w:rPr>
+              <w:lastRenderedPageBreak/>
+              <w:t>Pass</w:t>
+            </w:r>
           </w:p>
         </w:tc>
       </w:tr>
@@ -1945,6 +2024,13 @@
                 <w:bCs/>
               </w:rPr>
             </w:pPr>
+            <w:r>
+              <w:rPr>
+                <w:b/>
+                <w:bCs/>
+              </w:rPr>
+              <w:t>Pass</w:t>
+            </w:r>
           </w:p>
         </w:tc>
       </w:tr>
@@ -2055,6 +2141,13 @@
                 <w:bCs/>
               </w:rPr>
             </w:pPr>
+            <w:r>
+              <w:rPr>
+                <w:b/>
+                <w:bCs/>
+              </w:rPr>
+              <w:t>Pass</w:t>
+            </w:r>
           </w:p>
         </w:tc>
       </w:tr>
@@ -2175,6 +2268,13 @@
                 <w:bCs/>
               </w:rPr>
             </w:pPr>
+            <w:r>
+              <w:rPr>
+                <w:b/>
+                <w:bCs/>
+              </w:rPr>
+              <w:t>Pass</w:t>
+            </w:r>
           </w:p>
         </w:tc>
       </w:tr>
@@ -2521,6 +2621,14 @@
                 <w:bCs/>
               </w:rPr>
             </w:pPr>
+            <w:r>
+              <w:rPr>
+                <w:b/>
+                <w:bCs/>
+              </w:rPr>
+              <w:lastRenderedPageBreak/>
+              <w:t>Pass</w:t>
+            </w:r>
           </w:p>
         </w:tc>
       </w:tr>
@@ -2686,6 +2794,13 @@
                 <w:bCs/>
               </w:rPr>
             </w:pPr>
+            <w:r>
+              <w:rPr>
+                <w:b/>
+                <w:bCs/>
+              </w:rPr>
+              <w:t>Fail</w:t>
+            </w:r>
           </w:p>
         </w:tc>
       </w:tr>
@@ -2702,7 +2817,7 @@
 </file>
 
 <file path=word/numbering.xml><?xml version="1.0" encoding="utf-8"?>
-<w:numbering xmlns:wpc="http://schemas.microsoft.com/office/word/2010/wordprocessingCanvas" xmlns:cx="http://schemas.microsoft.com/office/drawing/2014/chartex" xmlns:cx1="http://schemas.microsoft.com/office/drawing/2015/9/8/chartex" xmlns:cx2="http://schemas.microsoft.com/office/drawing/2015/10/21/chartex" xmlns:cx3="http://schemas.microsoft.com/office/drawing/2016/5/9/chartex" xmlns:cx4="http://schemas.microsoft.com/office/drawing/2016/5/10/chartex" xmlns:cx5="http://schemas.microsoft.com/office/drawing/2016/5/11/chartex" xmlns:cx6="http://schemas.microsoft.com/office/drawing/2016/5/12/chartex" xmlns:cx7="http://schemas.microsoft.com/office/drawing/2016/5/13/chartex" xmlns:cx8="http://schemas.microsoft.com/office/drawing/2016/5/14/chartex" xmlns:mc="http://schemas.openxmlformats.org/markup-compatibility/2006" xmlns:aink="http://schemas.microsoft.com/office/drawing/2016/ink" xmlns:am3d="http://schemas.microsoft.com/office/drawing/2017/model3d" xmlns:o="urn:schemas-microsoft-com:office:office" xmlns:r="http://schemas.openxmlformats.org/officeDocument/2006/relationships" xmlns:m="http://schemas.openxmlformats.org/officeDocument/2006/math" xmlns:v="urn:schemas-microsoft-com:vml" xmlns:wp14="http://schemas.microsoft.com/office/word/2010/wordprocessingDrawing" xmlns:wp="http://schemas.openxmlformats.org/drawingml/2006/wordprocessingDrawing" xmlns:w10="urn:schemas-microsoft-com:office:word" xmlns:w="http://schemas.openxmlformats.org/wordprocessingml/2006/main" xmlns:w14="http://schemas.microsoft.com/office/word/2010/wordml" xmlns:w15="http://schemas.microsoft.com/office/word/2012/wordml" xmlns:w16cex="http://schemas.microsoft.com/office/word/2018/wordml/cex" xmlns:w16cid="http://schemas.microsoft.com/office/word/2016/wordml/cid" xmlns:w16="http://schemas.microsoft.com/office/word/2018/wordml" xmlns:w16se="http://schemas.microsoft.com/office/word/2015/wordml/symex" xmlns:wpg="http://schemas.microsoft.com/office/word/2010/wordprocessingGroup" xmlns:wpi="http://schemas.microsoft.com/office/word/2010/wordprocessingInk" xmlns:wne="http://schemas.microsoft.com/office/word/2006/wordml" xmlns:wps="http://schemas.microsoft.com/office/word/2010/wordprocessingShape" mc:Ignorable="w14 w15 w16se w16cid w16 w16cex wp14">
+<w:numbering xmlns:wpc="http://schemas.microsoft.com/office/word/2010/wordprocessingCanvas" xmlns:cx="http://schemas.microsoft.com/office/drawing/2014/chartex" xmlns:cx1="http://schemas.microsoft.com/office/drawing/2015/9/8/chartex" xmlns:cx2="http://schemas.microsoft.com/office/drawing/2015/10/21/chartex" xmlns:cx3="http://schemas.microsoft.com/office/drawing/2016/5/9/chartex" xmlns:cx4="http://schemas.microsoft.com/office/drawing/2016/5/10/chartex" xmlns:cx5="http://schemas.microsoft.com/office/drawing/2016/5/11/chartex" xmlns:cx6="http://schemas.microsoft.com/office/drawing/2016/5/12/chartex" xmlns:cx7="http://schemas.microsoft.com/office/drawing/2016/5/13/chartex" xmlns:cx8="http://schemas.microsoft.com/office/drawing/2016/5/14/chartex" xmlns:mc="http://schemas.openxmlformats.org/markup-compatibility/2006" xmlns:aink="http://schemas.microsoft.com/office/drawing/2016/ink" xmlns:am3d="http://schemas.microsoft.com/office/drawing/2017/model3d" xmlns:o="urn:schemas-microsoft-com:office:office" xmlns:oel="http://schemas.microsoft.com/office/2019/extlst" xmlns:r="http://schemas.openxmlformats.org/officeDocument/2006/relationships" xmlns:m="http://schemas.openxmlformats.org/officeDocument/2006/math" xmlns:v="urn:schemas-microsoft-com:vml" xmlns:wp14="http://schemas.microsoft.com/office/word/2010/wordprocessingDrawing" xmlns:wp="http://schemas.openxmlformats.org/drawingml/2006/wordprocessingDrawing" xmlns:w10="urn:schemas-microsoft-com:office:word" xmlns:w="http://schemas.openxmlformats.org/wordprocessingml/2006/main" xmlns:w14="http://schemas.microsoft.com/office/word/2010/wordml" xmlns:w15="http://schemas.microsoft.com/office/word/2012/wordml" xmlns:w16cex="http://schemas.microsoft.com/office/word/2018/wordml/cex" xmlns:w16cid="http://schemas.microsoft.com/office/word/2016/wordml/cid" xmlns:w16="http://schemas.microsoft.com/office/word/2018/wordml" xmlns:w16sdtdh="http://schemas.microsoft.com/office/word/2020/wordml/sdtdatahash" xmlns:w16se="http://schemas.microsoft.com/office/word/2015/wordml/symex" xmlns:wpg="http://schemas.microsoft.com/office/word/2010/wordprocessingGroup" xmlns:wpi="http://schemas.microsoft.com/office/word/2010/wordprocessingInk" xmlns:wne="http://schemas.microsoft.com/office/word/2006/wordml" xmlns:wps="http://schemas.microsoft.com/office/word/2010/wordprocessingShape" mc:Ignorable="w14 w15 w16se w16cid w16 w16cex w16sdtdh wp14">
   <w:abstractNum w:abstractNumId="0" w15:restartNumberingAfterBreak="0">
     <w:nsid w:val="003B7F79"/>
     <w:multiLevelType w:val="hybridMultilevel"/>
@@ -6785,149 +6900,149 @@
       </w:pPr>
     </w:lvl>
   </w:abstractNum>
-  <w:num w:numId="1">
+  <w:num w:numId="1" w16cid:durableId="1043599614">
     <w:abstractNumId w:val="34"/>
   </w:num>
-  <w:num w:numId="2">
+  <w:num w:numId="2" w16cid:durableId="1810974183">
     <w:abstractNumId w:val="11"/>
   </w:num>
-  <w:num w:numId="3">
+  <w:num w:numId="3" w16cid:durableId="929779717">
     <w:abstractNumId w:val="33"/>
   </w:num>
-  <w:num w:numId="4">
+  <w:num w:numId="4" w16cid:durableId="1141075715">
     <w:abstractNumId w:val="0"/>
   </w:num>
-  <w:num w:numId="5">
+  <w:num w:numId="5" w16cid:durableId="782580906">
     <w:abstractNumId w:val="31"/>
   </w:num>
-  <w:num w:numId="6">
+  <w:num w:numId="6" w16cid:durableId="639119769">
     <w:abstractNumId w:val="5"/>
   </w:num>
-  <w:num w:numId="7">
+  <w:num w:numId="7" w16cid:durableId="1210923466">
     <w:abstractNumId w:val="20"/>
   </w:num>
-  <w:num w:numId="8">
+  <w:num w:numId="8" w16cid:durableId="1788886286">
     <w:abstractNumId w:val="44"/>
   </w:num>
-  <w:num w:numId="9">
+  <w:num w:numId="9" w16cid:durableId="1934581156">
     <w:abstractNumId w:val="22"/>
   </w:num>
-  <w:num w:numId="10">
+  <w:num w:numId="10" w16cid:durableId="1462461001">
     <w:abstractNumId w:val="24"/>
   </w:num>
-  <w:num w:numId="11">
+  <w:num w:numId="11" w16cid:durableId="168106907">
     <w:abstractNumId w:val="42"/>
   </w:num>
-  <w:num w:numId="12">
+  <w:num w:numId="12" w16cid:durableId="1724140705">
     <w:abstractNumId w:val="8"/>
   </w:num>
-  <w:num w:numId="13">
+  <w:num w:numId="13" w16cid:durableId="731394250">
     <w:abstractNumId w:val="13"/>
   </w:num>
-  <w:num w:numId="14">
+  <w:num w:numId="14" w16cid:durableId="1401755554">
     <w:abstractNumId w:val="17"/>
   </w:num>
-  <w:num w:numId="15">
+  <w:num w:numId="15" w16cid:durableId="1890993242">
     <w:abstractNumId w:val="21"/>
   </w:num>
-  <w:num w:numId="16">
+  <w:num w:numId="16" w16cid:durableId="1649742514">
     <w:abstractNumId w:val="28"/>
   </w:num>
-  <w:num w:numId="17">
+  <w:num w:numId="17" w16cid:durableId="1209607039">
     <w:abstractNumId w:val="2"/>
   </w:num>
-  <w:num w:numId="18">
+  <w:num w:numId="18" w16cid:durableId="1983072282">
     <w:abstractNumId w:val="26"/>
   </w:num>
-  <w:num w:numId="19">
+  <w:num w:numId="19" w16cid:durableId="1940989138">
     <w:abstractNumId w:val="18"/>
   </w:num>
-  <w:num w:numId="20">
+  <w:num w:numId="20" w16cid:durableId="1210918567">
     <w:abstractNumId w:val="9"/>
   </w:num>
-  <w:num w:numId="21">
+  <w:num w:numId="21" w16cid:durableId="622156990">
     <w:abstractNumId w:val="16"/>
   </w:num>
-  <w:num w:numId="22">
+  <w:num w:numId="22" w16cid:durableId="923418359">
     <w:abstractNumId w:val="3"/>
   </w:num>
-  <w:num w:numId="23">
+  <w:num w:numId="23" w16cid:durableId="82651467">
     <w:abstractNumId w:val="6"/>
   </w:num>
-  <w:num w:numId="24">
+  <w:num w:numId="24" w16cid:durableId="417558109">
     <w:abstractNumId w:val="12"/>
   </w:num>
-  <w:num w:numId="25">
+  <w:num w:numId="25" w16cid:durableId="2062553536">
     <w:abstractNumId w:val="37"/>
   </w:num>
-  <w:num w:numId="26">
+  <w:num w:numId="26" w16cid:durableId="1268464125">
     <w:abstractNumId w:val="39"/>
   </w:num>
-  <w:num w:numId="27">
+  <w:num w:numId="27" w16cid:durableId="963658133">
     <w:abstractNumId w:val="19"/>
   </w:num>
-  <w:num w:numId="28">
+  <w:num w:numId="28" w16cid:durableId="376973546">
     <w:abstractNumId w:val="15"/>
   </w:num>
-  <w:num w:numId="29">
+  <w:num w:numId="29" w16cid:durableId="1706444816">
     <w:abstractNumId w:val="10"/>
   </w:num>
-  <w:num w:numId="30">
+  <w:num w:numId="30" w16cid:durableId="1513571723">
     <w:abstractNumId w:val="25"/>
   </w:num>
-  <w:num w:numId="31">
+  <w:num w:numId="31" w16cid:durableId="491020886">
     <w:abstractNumId w:val="38"/>
   </w:num>
-  <w:num w:numId="32">
+  <w:num w:numId="32" w16cid:durableId="1158499189">
     <w:abstractNumId w:val="40"/>
   </w:num>
-  <w:num w:numId="33">
+  <w:num w:numId="33" w16cid:durableId="2044015161">
     <w:abstractNumId w:val="36"/>
   </w:num>
-  <w:num w:numId="34">
+  <w:num w:numId="34" w16cid:durableId="38288234">
     <w:abstractNumId w:val="32"/>
   </w:num>
-  <w:num w:numId="35">
+  <w:num w:numId="35" w16cid:durableId="1851917368">
     <w:abstractNumId w:val="30"/>
   </w:num>
-  <w:num w:numId="36">
+  <w:num w:numId="36" w16cid:durableId="1060326296">
     <w:abstractNumId w:val="1"/>
   </w:num>
-  <w:num w:numId="37">
+  <w:num w:numId="37" w16cid:durableId="1476755250">
     <w:abstractNumId w:val="23"/>
   </w:num>
-  <w:num w:numId="38">
+  <w:num w:numId="38" w16cid:durableId="1182431559">
     <w:abstractNumId w:val="7"/>
   </w:num>
-  <w:num w:numId="39">
+  <w:num w:numId="39" w16cid:durableId="622804300">
     <w:abstractNumId w:val="29"/>
   </w:num>
-  <w:num w:numId="40">
+  <w:num w:numId="40" w16cid:durableId="1573347451">
     <w:abstractNumId w:val="4"/>
   </w:num>
-  <w:num w:numId="41">
+  <w:num w:numId="41" w16cid:durableId="414867222">
     <w:abstractNumId w:val="27"/>
   </w:num>
-  <w:num w:numId="42">
+  <w:num w:numId="42" w16cid:durableId="224340438">
     <w:abstractNumId w:val="35"/>
   </w:num>
-  <w:num w:numId="43">
+  <w:num w:numId="43" w16cid:durableId="1947957340">
     <w:abstractNumId w:val="14"/>
   </w:num>
-  <w:num w:numId="44">
+  <w:num w:numId="44" w16cid:durableId="1826318557">
     <w:abstractNumId w:val="43"/>
   </w:num>
-  <w:num w:numId="45">
+  <w:num w:numId="45" w16cid:durableId="1477575881">
     <w:abstractNumId w:val="41"/>
   </w:num>
-  <w:num w:numId="46">
+  <w:num w:numId="46" w16cid:durableId="197475390">
     <w:abstractNumId w:val="45"/>
   </w:num>
 </w:numbering>
 </file>
 
 <file path=word/styles.xml><?xml version="1.0" encoding="utf-8"?>
-<w:styles xmlns:mc="http://schemas.openxmlformats.org/markup-compatibility/2006" xmlns:r="http://schemas.openxmlformats.org/officeDocument/2006/relationships" xmlns:w="http://schemas.openxmlformats.org/wordprocessingml/2006/main" xmlns:w14="http://schemas.microsoft.com/office/word/2010/wordml" xmlns:w15="http://schemas.microsoft.com/office/word/2012/wordml" xmlns:w16cex="http://schemas.microsoft.com/office/word/2018/wordml/cex" xmlns:w16cid="http://schemas.microsoft.com/office/word/2016/wordml/cid" xmlns:w16="http://schemas.microsoft.com/office/word/2018/wordml" xmlns:w16se="http://schemas.microsoft.com/office/word/2015/wordml/symex" mc:Ignorable="w14 w15 w16se w16cid w16 w16cex">
+<w:styles xmlns:mc="http://schemas.openxmlformats.org/markup-compatibility/2006" xmlns:r="http://schemas.openxmlformats.org/officeDocument/2006/relationships" xmlns:w="http://schemas.openxmlformats.org/wordprocessingml/2006/main" xmlns:w14="http://schemas.microsoft.com/office/word/2010/wordml" xmlns:w15="http://schemas.microsoft.com/office/word/2012/wordml" xmlns:w16cex="http://schemas.microsoft.com/office/word/2018/wordml/cex" xmlns:w16cid="http://schemas.microsoft.com/office/word/2016/wordml/cid" xmlns:w16="http://schemas.microsoft.com/office/word/2018/wordml" xmlns:w16sdtdh="http://schemas.microsoft.com/office/word/2020/wordml/sdtdatahash" xmlns:w16se="http://schemas.microsoft.com/office/word/2015/wordml/symex" mc:Ignorable="w14 w15 w16se w16cid w16 w16cex w16sdtdh">
   <w:docDefaults>
     <w:rPrDefault>
       <w:rPr>

</xml_diff>